<commit_message>
PoC to Enterprise Notes (changes)
</commit_message>
<xml_diff>
--- a/doc/Challenge 01 notes.docx
+++ b/doc/Challenge 01 notes.docx
@@ -1,6 +1,6 @@
 
 <file path=word/document.xml><?xml version="1.0" encoding="utf-8"?>
-<w:document xmlns:wpc="http://schemas.microsoft.com/office/word/2010/wordprocessingCanvas" xmlns:cx="http://schemas.microsoft.com/office/drawing/2014/chartex" xmlns:cx1="http://schemas.microsoft.com/office/drawing/2015/9/8/chartex" xmlns:cx2="http://schemas.microsoft.com/office/drawing/2015/10/21/chartex" xmlns:cx3="http://schemas.microsoft.com/office/drawing/2016/5/9/chartex" xmlns:cx4="http://schemas.microsoft.com/office/drawing/2016/5/10/chartex" xmlns:cx5="http://schemas.microsoft.com/office/drawing/2016/5/11/chartex" xmlns:cx6="http://schemas.microsoft.com/office/drawing/2016/5/12/chartex" xmlns:cx7="http://schemas.microsoft.com/office/drawing/2016/5/13/chartex" xmlns:cx8="http://schemas.microsoft.com/office/drawing/2016/5/14/chartex" xmlns:mc="http://schemas.openxmlformats.org/markup-compatibility/2006" xmlns:aink="http://schemas.microsoft.com/office/drawing/2016/ink" xmlns:am3d="http://schemas.microsoft.com/office/drawing/2017/model3d" xmlns:o="urn:schemas-microsoft-com:office:office" xmlns:oel="http://schemas.microsoft.com/office/2019/extlst" xmlns:r="http://schemas.openxmlformats.org/officeDocument/2006/relationships" xmlns:m="http://schemas.openxmlformats.org/officeDocument/2006/math" xmlns:v="urn:schemas-microsoft-com:vml" xmlns:wp14="http://schemas.microsoft.com/office/word/2010/wordprocessingDrawing" xmlns:wp="http://schemas.openxmlformats.org/drawingml/2006/wordprocessingDrawing" xmlns:w10="urn:schemas-microsoft-com:office:word" xmlns:w="http://schemas.openxmlformats.org/wordprocessingml/2006/main" xmlns:w14="http://schemas.microsoft.com/office/word/2010/wordml" xmlns:w15="http://schemas.microsoft.com/office/word/2012/wordml" xmlns:w16cex="http://schemas.microsoft.com/office/word/2018/wordml/cex" xmlns:w16cid="http://schemas.microsoft.com/office/word/2016/wordml/cid" xmlns:w16="http://schemas.microsoft.com/office/word/2018/wordml" xmlns:w16sdtdh="http://schemas.microsoft.com/office/word/2020/wordml/sdtdatahash" xmlns:w16se="http://schemas.microsoft.com/office/word/2015/wordml/symex" xmlns:wpg="http://schemas.microsoft.com/office/word/2010/wordprocessingGroup" xmlns:wpi="http://schemas.microsoft.com/office/word/2010/wordprocessingInk" xmlns:wne="http://schemas.microsoft.com/office/word/2006/wordml" xmlns:wps="http://schemas.microsoft.com/office/word/2010/wordprocessingShape" mc:Ignorable="w14 w15 w16se w16cid w16 w16cex w16sdtdh wp14">
+<w:document xmlns:wpc="http://schemas.microsoft.com/office/word/2010/wordprocessingCanvas" xmlns:cx="http://schemas.microsoft.com/office/drawing/2014/chartex" xmlns:cx1="http://schemas.microsoft.com/office/drawing/2015/9/8/chartex" xmlns:cx2="http://schemas.microsoft.com/office/drawing/2015/10/21/chartex" xmlns:cx3="http://schemas.microsoft.com/office/drawing/2016/5/9/chartex" xmlns:cx4="http://schemas.microsoft.com/office/drawing/2016/5/10/chartex" xmlns:cx5="http://schemas.microsoft.com/office/drawing/2016/5/11/chartex" xmlns:cx6="http://schemas.microsoft.com/office/drawing/2016/5/12/chartex" xmlns:cx7="http://schemas.microsoft.com/office/drawing/2016/5/13/chartex" xmlns:cx8="http://schemas.microsoft.com/office/drawing/2016/5/14/chartex" xmlns:mc="http://schemas.openxmlformats.org/markup-compatibility/2006" xmlns:aink="http://schemas.microsoft.com/office/drawing/2016/ink" xmlns:am3d="http://schemas.microsoft.com/office/drawing/2017/model3d" xmlns:o="urn:schemas-microsoft-com:office:office" xmlns:r="http://schemas.openxmlformats.org/officeDocument/2006/relationships" xmlns:m="http://schemas.openxmlformats.org/officeDocument/2006/math" xmlns:v="urn:schemas-microsoft-com:vml" xmlns:wp14="http://schemas.microsoft.com/office/word/2010/wordprocessingDrawing" xmlns:wp="http://schemas.openxmlformats.org/drawingml/2006/wordprocessingDrawing" xmlns:w10="urn:schemas-microsoft-com:office:word" xmlns:w="http://schemas.openxmlformats.org/wordprocessingml/2006/main" xmlns:w14="http://schemas.microsoft.com/office/word/2010/wordml" xmlns:w15="http://schemas.microsoft.com/office/word/2012/wordml" xmlns:w16cex="http://schemas.microsoft.com/office/word/2018/wordml/cex" xmlns:w16cid="http://schemas.microsoft.com/office/word/2016/wordml/cid" xmlns:w16="http://schemas.microsoft.com/office/word/2018/wordml" xmlns:w16sdtdh="http://schemas.microsoft.com/office/word/2020/wordml/sdtdatahash" xmlns:w16se="http://schemas.microsoft.com/office/word/2015/wordml/symex" xmlns:wpg="http://schemas.microsoft.com/office/word/2010/wordprocessingGroup" xmlns:wpi="http://schemas.microsoft.com/office/word/2010/wordprocessingInk" xmlns:wne="http://schemas.microsoft.com/office/word/2006/wordml" xmlns:wps="http://schemas.microsoft.com/office/word/2010/wordprocessingShape" mc:Ignorable="w14 w15 w16se w16cid w16 w16cex w16sdtdh wp14">
   <w:body>
     <w:p>
       <w:pPr>
@@ -975,14 +975,7 @@
                 <w:b/>
                 <w:bCs/>
               </w:rPr>
-              <w:t>Recommendation</w:t>
-            </w:r>
-            <w:r>
-              <w:rPr>
-                <w:b/>
-                <w:bCs/>
-              </w:rPr>
-              <w:t>(s)</w:t>
+              <w:t>Recommendation(s)</w:t>
             </w:r>
           </w:p>
         </w:tc>
@@ -1002,13 +995,37 @@
           <w:tcPr>
             <w:tcW w:w="3870" w:type="dxa"/>
           </w:tcPr>
-          <w:p/>
+          <w:p>
+            <w:r>
+              <w:t>Stateless mindset for hosting</w:t>
+            </w:r>
+          </w:p>
         </w:tc>
         <w:tc>
           <w:tcPr>
             <w:tcW w:w="4765" w:type="dxa"/>
           </w:tcPr>
-          <w:p/>
+          <w:p>
+            <w:r>
+              <w:t xml:space="preserve">Try to avoid saving state inside main python code as much as possible. Use cloud as much as possible </w:t>
+            </w:r>
+            <w:proofErr w:type="gramStart"/>
+            <w:r>
+              <w:t>e.g.</w:t>
+            </w:r>
+            <w:proofErr w:type="gramEnd"/>
+            <w:r>
+              <w:t xml:space="preserve"> for storing files use AWS s3, for database try to use some database in the cloud. For reading data also good idea to put it somewhere out of the code </w:t>
+            </w:r>
+            <w:proofErr w:type="gramStart"/>
+            <w:r>
+              <w:t>e.g.</w:t>
+            </w:r>
+            <w:proofErr w:type="gramEnd"/>
+            <w:r>
+              <w:t xml:space="preserve"> s3. Idea to make AI code as small as possible and stateless.</w:t>
+            </w:r>
+          </w:p>
         </w:tc>
       </w:tr>
       <w:tr>
@@ -1026,12 +1043,97 @@
           <w:tcPr>
             <w:tcW w:w="3870" w:type="dxa"/>
           </w:tcPr>
+          <w:p>
+            <w:r>
+              <w:t xml:space="preserve">Hosting </w:t>
+            </w:r>
+            <w:r>
+              <w:t>path from simplest to more complex</w:t>
+            </w:r>
+          </w:p>
+        </w:tc>
+        <w:tc>
+          <w:tcPr>
+            <w:tcW w:w="4765" w:type="dxa"/>
+          </w:tcPr>
+          <w:p>
+            <w:r>
+              <w:t>Following path was done for hosting application (from easier to more complex):</w:t>
+            </w:r>
+          </w:p>
+          <w:p>
+            <w:pPr>
+              <w:pStyle w:val="ListParagraph"/>
+              <w:numPr>
+                <w:ilvl w:val="0"/>
+                <w:numId w:val="7"/>
+              </w:numPr>
+            </w:pPr>
+            <w:r>
+              <w:t xml:space="preserve">Use AWS lambda for hosting backend pure code. Very fast approach has limitations for package size. For most AI projects where one library like </w:t>
+            </w:r>
+            <w:proofErr w:type="spellStart"/>
+            <w:r>
+              <w:t>tensorflow</w:t>
+            </w:r>
+            <w:proofErr w:type="spellEnd"/>
+            <w:r>
+              <w:t xml:space="preserve"> can take about 500mb will not be an option</w:t>
+            </w:r>
+          </w:p>
+          <w:p>
+            <w:pPr>
+              <w:pStyle w:val="ListParagraph"/>
+              <w:numPr>
+                <w:ilvl w:val="0"/>
+                <w:numId w:val="7"/>
+              </w:numPr>
+            </w:pPr>
+            <w:r>
+              <w:t xml:space="preserve">Use AWS lambda and docker image. </w:t>
+            </w:r>
+            <w:r>
+              <w:t>The approach is still quite simple and allow to bypass limitation with package size</w:t>
+            </w:r>
+          </w:p>
+          <w:p>
+            <w:pPr>
+              <w:pStyle w:val="ListParagraph"/>
+              <w:numPr>
+                <w:ilvl w:val="0"/>
+                <w:numId w:val="7"/>
+              </w:numPr>
+            </w:pPr>
+            <w:r>
+              <w:t xml:space="preserve">Use AWS EKS (k8s) for hosting code. This is sophisticated approach that allows to create all in one place: host databases, store data to files </w:t>
+            </w:r>
+            <w:proofErr w:type="spellStart"/>
+            <w:r>
+              <w:t>etc</w:t>
+            </w:r>
+            <w:proofErr w:type="spellEnd"/>
+            <w:r>
+              <w:t xml:space="preserve">, so almost has no limitations. </w:t>
+            </w:r>
+            <w:r>
+              <w:t xml:space="preserve">The biggest drawback of this approach </w:t>
+            </w:r>
+            <w:r>
+              <w:t xml:space="preserve">is complexity, managing EKS cluster requires expertise </w:t>
+            </w:r>
+          </w:p>
           <w:p/>
-        </w:tc>
-        <w:tc>
-          <w:tcPr>
-            <w:tcW w:w="4765" w:type="dxa"/>
-          </w:tcPr>
+          <w:p>
+            <w:r>
+              <w:t xml:space="preserve">In summary it is good to follow recommendations from </w:t>
+            </w:r>
+            <w:r>
+              <w:t>Stateless mindset for hosting</w:t>
+            </w:r>
+            <w:r>
+              <w:t xml:space="preserve"> and try to use Lambda functions as much as possible</w:t>
+            </w:r>
+          </w:p>
           <w:p/>
         </w:tc>
       </w:tr>
@@ -1094,7 +1196,7 @@
 </file>
 
 <file path=word/endnotes.xml><?xml version="1.0" encoding="utf-8"?>
-<w:endnotes xmlns:wpc="http://schemas.microsoft.com/office/word/2010/wordprocessingCanvas" xmlns:cx="http://schemas.microsoft.com/office/drawing/2014/chartex" xmlns:cx1="http://schemas.microsoft.com/office/drawing/2015/9/8/chartex" xmlns:cx2="http://schemas.microsoft.com/office/drawing/2015/10/21/chartex" xmlns:cx3="http://schemas.microsoft.com/office/drawing/2016/5/9/chartex" xmlns:cx4="http://schemas.microsoft.com/office/drawing/2016/5/10/chartex" xmlns:cx5="http://schemas.microsoft.com/office/drawing/2016/5/11/chartex" xmlns:cx6="http://schemas.microsoft.com/office/drawing/2016/5/12/chartex" xmlns:cx7="http://schemas.microsoft.com/office/drawing/2016/5/13/chartex" xmlns:cx8="http://schemas.microsoft.com/office/drawing/2016/5/14/chartex" xmlns:mc="http://schemas.openxmlformats.org/markup-compatibility/2006" xmlns:aink="http://schemas.microsoft.com/office/drawing/2016/ink" xmlns:am3d="http://schemas.microsoft.com/office/drawing/2017/model3d" xmlns:o="urn:schemas-microsoft-com:office:office" xmlns:oel="http://schemas.microsoft.com/office/2019/extlst" xmlns:r="http://schemas.openxmlformats.org/officeDocument/2006/relationships" xmlns:m="http://schemas.openxmlformats.org/officeDocument/2006/math" xmlns:v="urn:schemas-microsoft-com:vml" xmlns:wp14="http://schemas.microsoft.com/office/word/2010/wordprocessingDrawing" xmlns:wp="http://schemas.openxmlformats.org/drawingml/2006/wordprocessingDrawing" xmlns:w10="urn:schemas-microsoft-com:office:word" xmlns:w="http://schemas.openxmlformats.org/wordprocessingml/2006/main" xmlns:w14="http://schemas.microsoft.com/office/word/2010/wordml" xmlns:w15="http://schemas.microsoft.com/office/word/2012/wordml" xmlns:w16cex="http://schemas.microsoft.com/office/word/2018/wordml/cex" xmlns:w16cid="http://schemas.microsoft.com/office/word/2016/wordml/cid" xmlns:w16="http://schemas.microsoft.com/office/word/2018/wordml" xmlns:w16sdtdh="http://schemas.microsoft.com/office/word/2020/wordml/sdtdatahash" xmlns:w16se="http://schemas.microsoft.com/office/word/2015/wordml/symex" xmlns:wpg="http://schemas.microsoft.com/office/word/2010/wordprocessingGroup" xmlns:wpi="http://schemas.microsoft.com/office/word/2010/wordprocessingInk" xmlns:wne="http://schemas.microsoft.com/office/word/2006/wordml" xmlns:wps="http://schemas.microsoft.com/office/word/2010/wordprocessingShape" mc:Ignorable="w14 w15 w16se w16cid w16 w16cex w16sdtdh wp14">
+<w:endnotes xmlns:wpc="http://schemas.microsoft.com/office/word/2010/wordprocessingCanvas" xmlns:cx="http://schemas.microsoft.com/office/drawing/2014/chartex" xmlns:cx1="http://schemas.microsoft.com/office/drawing/2015/9/8/chartex" xmlns:cx2="http://schemas.microsoft.com/office/drawing/2015/10/21/chartex" xmlns:cx3="http://schemas.microsoft.com/office/drawing/2016/5/9/chartex" xmlns:cx4="http://schemas.microsoft.com/office/drawing/2016/5/10/chartex" xmlns:cx5="http://schemas.microsoft.com/office/drawing/2016/5/11/chartex" xmlns:cx6="http://schemas.microsoft.com/office/drawing/2016/5/12/chartex" xmlns:cx7="http://schemas.microsoft.com/office/drawing/2016/5/13/chartex" xmlns:cx8="http://schemas.microsoft.com/office/drawing/2016/5/14/chartex" xmlns:mc="http://schemas.openxmlformats.org/markup-compatibility/2006" xmlns:aink="http://schemas.microsoft.com/office/drawing/2016/ink" xmlns:am3d="http://schemas.microsoft.com/office/drawing/2017/model3d" xmlns:o="urn:schemas-microsoft-com:office:office" xmlns:r="http://schemas.openxmlformats.org/officeDocument/2006/relationships" xmlns:m="http://schemas.openxmlformats.org/officeDocument/2006/math" xmlns:v="urn:schemas-microsoft-com:vml" xmlns:wp14="http://schemas.microsoft.com/office/word/2010/wordprocessingDrawing" xmlns:wp="http://schemas.openxmlformats.org/drawingml/2006/wordprocessingDrawing" xmlns:w10="urn:schemas-microsoft-com:office:word" xmlns:w="http://schemas.openxmlformats.org/wordprocessingml/2006/main" xmlns:w14="http://schemas.microsoft.com/office/word/2010/wordml" xmlns:w15="http://schemas.microsoft.com/office/word/2012/wordml" xmlns:w16cex="http://schemas.microsoft.com/office/word/2018/wordml/cex" xmlns:w16cid="http://schemas.microsoft.com/office/word/2016/wordml/cid" xmlns:w16="http://schemas.microsoft.com/office/word/2018/wordml" xmlns:w16sdtdh="http://schemas.microsoft.com/office/word/2020/wordml/sdtdatahash" xmlns:w16se="http://schemas.microsoft.com/office/word/2015/wordml/symex" xmlns:wpg="http://schemas.microsoft.com/office/word/2010/wordprocessingGroup" xmlns:wpi="http://schemas.microsoft.com/office/word/2010/wordprocessingInk" xmlns:wne="http://schemas.microsoft.com/office/word/2006/wordml" xmlns:wps="http://schemas.microsoft.com/office/word/2010/wordprocessingShape" mc:Ignorable="w14 w15 w16se w16cid w16 w16cex w16sdtdh wp14">
   <w:endnote w:type="separator" w:id="-1">
     <w:p>
       <w:r>
@@ -1113,7 +1215,7 @@
 </file>
 
 <file path=word/footnotes.xml><?xml version="1.0" encoding="utf-8"?>
-<w:footnotes xmlns:wpc="http://schemas.microsoft.com/office/word/2010/wordprocessingCanvas" xmlns:cx="http://schemas.microsoft.com/office/drawing/2014/chartex" xmlns:cx1="http://schemas.microsoft.com/office/drawing/2015/9/8/chartex" xmlns:cx2="http://schemas.microsoft.com/office/drawing/2015/10/21/chartex" xmlns:cx3="http://schemas.microsoft.com/office/drawing/2016/5/9/chartex" xmlns:cx4="http://schemas.microsoft.com/office/drawing/2016/5/10/chartex" xmlns:cx5="http://schemas.microsoft.com/office/drawing/2016/5/11/chartex" xmlns:cx6="http://schemas.microsoft.com/office/drawing/2016/5/12/chartex" xmlns:cx7="http://schemas.microsoft.com/office/drawing/2016/5/13/chartex" xmlns:cx8="http://schemas.microsoft.com/office/drawing/2016/5/14/chartex" xmlns:mc="http://schemas.openxmlformats.org/markup-compatibility/2006" xmlns:aink="http://schemas.microsoft.com/office/drawing/2016/ink" xmlns:am3d="http://schemas.microsoft.com/office/drawing/2017/model3d" xmlns:o="urn:schemas-microsoft-com:office:office" xmlns:oel="http://schemas.microsoft.com/office/2019/extlst" xmlns:r="http://schemas.openxmlformats.org/officeDocument/2006/relationships" xmlns:m="http://schemas.openxmlformats.org/officeDocument/2006/math" xmlns:v="urn:schemas-microsoft-com:vml" xmlns:wp14="http://schemas.microsoft.com/office/word/2010/wordprocessingDrawing" xmlns:wp="http://schemas.openxmlformats.org/drawingml/2006/wordprocessingDrawing" xmlns:w10="urn:schemas-microsoft-com:office:word" xmlns:w="http://schemas.openxmlformats.org/wordprocessingml/2006/main" xmlns:w14="http://schemas.microsoft.com/office/word/2010/wordml" xmlns:w15="http://schemas.microsoft.com/office/word/2012/wordml" xmlns:w16cex="http://schemas.microsoft.com/office/word/2018/wordml/cex" xmlns:w16cid="http://schemas.microsoft.com/office/word/2016/wordml/cid" xmlns:w16="http://schemas.microsoft.com/office/word/2018/wordml" xmlns:w16sdtdh="http://schemas.microsoft.com/office/word/2020/wordml/sdtdatahash" xmlns:w16se="http://schemas.microsoft.com/office/word/2015/wordml/symex" xmlns:wpg="http://schemas.microsoft.com/office/word/2010/wordprocessingGroup" xmlns:wpi="http://schemas.microsoft.com/office/word/2010/wordprocessingInk" xmlns:wne="http://schemas.microsoft.com/office/word/2006/wordml" xmlns:wps="http://schemas.microsoft.com/office/word/2010/wordprocessingShape" mc:Ignorable="w14 w15 w16se w16cid w16 w16cex w16sdtdh wp14">
+<w:footnotes xmlns:wpc="http://schemas.microsoft.com/office/word/2010/wordprocessingCanvas" xmlns:cx="http://schemas.microsoft.com/office/drawing/2014/chartex" xmlns:cx1="http://schemas.microsoft.com/office/drawing/2015/9/8/chartex" xmlns:cx2="http://schemas.microsoft.com/office/drawing/2015/10/21/chartex" xmlns:cx3="http://schemas.microsoft.com/office/drawing/2016/5/9/chartex" xmlns:cx4="http://schemas.microsoft.com/office/drawing/2016/5/10/chartex" xmlns:cx5="http://schemas.microsoft.com/office/drawing/2016/5/11/chartex" xmlns:cx6="http://schemas.microsoft.com/office/drawing/2016/5/12/chartex" xmlns:cx7="http://schemas.microsoft.com/office/drawing/2016/5/13/chartex" xmlns:cx8="http://schemas.microsoft.com/office/drawing/2016/5/14/chartex" xmlns:mc="http://schemas.openxmlformats.org/markup-compatibility/2006" xmlns:aink="http://schemas.microsoft.com/office/drawing/2016/ink" xmlns:am3d="http://schemas.microsoft.com/office/drawing/2017/model3d" xmlns:o="urn:schemas-microsoft-com:office:office" xmlns:r="http://schemas.openxmlformats.org/officeDocument/2006/relationships" xmlns:m="http://schemas.openxmlformats.org/officeDocument/2006/math" xmlns:v="urn:schemas-microsoft-com:vml" xmlns:wp14="http://schemas.microsoft.com/office/word/2010/wordprocessingDrawing" xmlns:wp="http://schemas.openxmlformats.org/drawingml/2006/wordprocessingDrawing" xmlns:w10="urn:schemas-microsoft-com:office:word" xmlns:w="http://schemas.openxmlformats.org/wordprocessingml/2006/main" xmlns:w14="http://schemas.microsoft.com/office/word/2010/wordml" xmlns:w15="http://schemas.microsoft.com/office/word/2012/wordml" xmlns:w16cex="http://schemas.microsoft.com/office/word/2018/wordml/cex" xmlns:w16cid="http://schemas.microsoft.com/office/word/2016/wordml/cid" xmlns:w16="http://schemas.microsoft.com/office/word/2018/wordml" xmlns:w16sdtdh="http://schemas.microsoft.com/office/word/2020/wordml/sdtdatahash" xmlns:w16se="http://schemas.microsoft.com/office/word/2015/wordml/symex" xmlns:wpg="http://schemas.microsoft.com/office/word/2010/wordprocessingGroup" xmlns:wpi="http://schemas.microsoft.com/office/word/2010/wordprocessingInk" xmlns:wne="http://schemas.microsoft.com/office/word/2006/wordml" xmlns:wps="http://schemas.microsoft.com/office/word/2010/wordprocessingShape" mc:Ignorable="w14 w15 w16se w16cid w16 w16cex w16sdtdh wp14">
   <w:footnote w:type="separator" w:id="-1">
     <w:p>
       <w:r>
@@ -1132,7 +1234,7 @@
 </file>
 
 <file path=word/header1.xml><?xml version="1.0" encoding="utf-8"?>
-<w:hdr xmlns:wpc="http://schemas.microsoft.com/office/word/2010/wordprocessingCanvas" xmlns:cx="http://schemas.microsoft.com/office/drawing/2014/chartex" xmlns:cx1="http://schemas.microsoft.com/office/drawing/2015/9/8/chartex" xmlns:cx2="http://schemas.microsoft.com/office/drawing/2015/10/21/chartex" xmlns:cx3="http://schemas.microsoft.com/office/drawing/2016/5/9/chartex" xmlns:cx4="http://schemas.microsoft.com/office/drawing/2016/5/10/chartex" xmlns:cx5="http://schemas.microsoft.com/office/drawing/2016/5/11/chartex" xmlns:cx6="http://schemas.microsoft.com/office/drawing/2016/5/12/chartex" xmlns:cx7="http://schemas.microsoft.com/office/drawing/2016/5/13/chartex" xmlns:cx8="http://schemas.microsoft.com/office/drawing/2016/5/14/chartex" xmlns:mc="http://schemas.openxmlformats.org/markup-compatibility/2006" xmlns:aink="http://schemas.microsoft.com/office/drawing/2016/ink" xmlns:am3d="http://schemas.microsoft.com/office/drawing/2017/model3d" xmlns:o="urn:schemas-microsoft-com:office:office" xmlns:oel="http://schemas.microsoft.com/office/2019/extlst" xmlns:r="http://schemas.openxmlformats.org/officeDocument/2006/relationships" xmlns:m="http://schemas.openxmlformats.org/officeDocument/2006/math" xmlns:v="urn:schemas-microsoft-com:vml" xmlns:wp14="http://schemas.microsoft.com/office/word/2010/wordprocessingDrawing" xmlns:wp="http://schemas.openxmlformats.org/drawingml/2006/wordprocessingDrawing" xmlns:w10="urn:schemas-microsoft-com:office:word" xmlns:w="http://schemas.openxmlformats.org/wordprocessingml/2006/main" xmlns:w14="http://schemas.microsoft.com/office/word/2010/wordml" xmlns:w15="http://schemas.microsoft.com/office/word/2012/wordml" xmlns:w16cex="http://schemas.microsoft.com/office/word/2018/wordml/cex" xmlns:w16cid="http://schemas.microsoft.com/office/word/2016/wordml/cid" xmlns:w16="http://schemas.microsoft.com/office/word/2018/wordml" xmlns:w16sdtdh="http://schemas.microsoft.com/office/word/2020/wordml/sdtdatahash" xmlns:w16se="http://schemas.microsoft.com/office/word/2015/wordml/symex" xmlns:wpg="http://schemas.microsoft.com/office/word/2010/wordprocessingGroup" xmlns:wpi="http://schemas.microsoft.com/office/word/2010/wordprocessingInk" xmlns:wne="http://schemas.microsoft.com/office/word/2006/wordml" xmlns:wps="http://schemas.microsoft.com/office/word/2010/wordprocessingShape" mc:Ignorable="w14 w15 w16se w16cid w16 w16cex w16sdtdh wp14">
+<w:hdr xmlns:wpc="http://schemas.microsoft.com/office/word/2010/wordprocessingCanvas" xmlns:cx="http://schemas.microsoft.com/office/drawing/2014/chartex" xmlns:cx1="http://schemas.microsoft.com/office/drawing/2015/9/8/chartex" xmlns:cx2="http://schemas.microsoft.com/office/drawing/2015/10/21/chartex" xmlns:cx3="http://schemas.microsoft.com/office/drawing/2016/5/9/chartex" xmlns:cx4="http://schemas.microsoft.com/office/drawing/2016/5/10/chartex" xmlns:cx5="http://schemas.microsoft.com/office/drawing/2016/5/11/chartex" xmlns:cx6="http://schemas.microsoft.com/office/drawing/2016/5/12/chartex" xmlns:cx7="http://schemas.microsoft.com/office/drawing/2016/5/13/chartex" xmlns:cx8="http://schemas.microsoft.com/office/drawing/2016/5/14/chartex" xmlns:mc="http://schemas.openxmlformats.org/markup-compatibility/2006" xmlns:aink="http://schemas.microsoft.com/office/drawing/2016/ink" xmlns:am3d="http://schemas.microsoft.com/office/drawing/2017/model3d" xmlns:o="urn:schemas-microsoft-com:office:office" xmlns:r="http://schemas.openxmlformats.org/officeDocument/2006/relationships" xmlns:m="http://schemas.openxmlformats.org/officeDocument/2006/math" xmlns:v="urn:schemas-microsoft-com:vml" xmlns:wp14="http://schemas.microsoft.com/office/word/2010/wordprocessingDrawing" xmlns:wp="http://schemas.openxmlformats.org/drawingml/2006/wordprocessingDrawing" xmlns:w10="urn:schemas-microsoft-com:office:word" xmlns:w="http://schemas.openxmlformats.org/wordprocessingml/2006/main" xmlns:w14="http://schemas.microsoft.com/office/word/2010/wordml" xmlns:w15="http://schemas.microsoft.com/office/word/2012/wordml" xmlns:w16cex="http://schemas.microsoft.com/office/word/2018/wordml/cex" xmlns:w16cid="http://schemas.microsoft.com/office/word/2016/wordml/cid" xmlns:w16="http://schemas.microsoft.com/office/word/2018/wordml" xmlns:w16sdtdh="http://schemas.microsoft.com/office/word/2020/wordml/sdtdatahash" xmlns:w16se="http://schemas.microsoft.com/office/word/2015/wordml/symex" xmlns:wpg="http://schemas.microsoft.com/office/word/2010/wordprocessingGroup" xmlns:wpi="http://schemas.microsoft.com/office/word/2010/wordprocessingInk" xmlns:wne="http://schemas.microsoft.com/office/word/2006/wordml" xmlns:wps="http://schemas.microsoft.com/office/word/2010/wordprocessingShape" mc:Ignorable="w14 w15 w16se w16cid w16 w16cex w16sdtdh wp14">
   <w:sdt>
     <w:sdtPr>
       <w:id w:val="1485039552"/>
@@ -1185,8 +1287,120 @@
 </file>
 
 <file path=word/numbering.xml><?xml version="1.0" encoding="utf-8"?>
-<w:numbering xmlns:wpc="http://schemas.microsoft.com/office/word/2010/wordprocessingCanvas" xmlns:cx="http://schemas.microsoft.com/office/drawing/2014/chartex" xmlns:cx1="http://schemas.microsoft.com/office/drawing/2015/9/8/chartex" xmlns:cx2="http://schemas.microsoft.com/office/drawing/2015/10/21/chartex" xmlns:cx3="http://schemas.microsoft.com/office/drawing/2016/5/9/chartex" xmlns:cx4="http://schemas.microsoft.com/office/drawing/2016/5/10/chartex" xmlns:cx5="http://schemas.microsoft.com/office/drawing/2016/5/11/chartex" xmlns:cx6="http://schemas.microsoft.com/office/drawing/2016/5/12/chartex" xmlns:cx7="http://schemas.microsoft.com/office/drawing/2016/5/13/chartex" xmlns:cx8="http://schemas.microsoft.com/office/drawing/2016/5/14/chartex" xmlns:mc="http://schemas.openxmlformats.org/markup-compatibility/2006" xmlns:aink="http://schemas.microsoft.com/office/drawing/2016/ink" xmlns:am3d="http://schemas.microsoft.com/office/drawing/2017/model3d" xmlns:o="urn:schemas-microsoft-com:office:office" xmlns:oel="http://schemas.microsoft.com/office/2019/extlst" xmlns:r="http://schemas.openxmlformats.org/officeDocument/2006/relationships" xmlns:m="http://schemas.openxmlformats.org/officeDocument/2006/math" xmlns:v="urn:schemas-microsoft-com:vml" xmlns:wp14="http://schemas.microsoft.com/office/word/2010/wordprocessingDrawing" xmlns:wp="http://schemas.openxmlformats.org/drawingml/2006/wordprocessingDrawing" xmlns:w10="urn:schemas-microsoft-com:office:word" xmlns:w="http://schemas.openxmlformats.org/wordprocessingml/2006/main" xmlns:w14="http://schemas.microsoft.com/office/word/2010/wordml" xmlns:w15="http://schemas.microsoft.com/office/word/2012/wordml" xmlns:w16cex="http://schemas.microsoft.com/office/word/2018/wordml/cex" xmlns:w16cid="http://schemas.microsoft.com/office/word/2016/wordml/cid" xmlns:w16="http://schemas.microsoft.com/office/word/2018/wordml" xmlns:w16sdtdh="http://schemas.microsoft.com/office/word/2020/wordml/sdtdatahash" xmlns:w16se="http://schemas.microsoft.com/office/word/2015/wordml/symex" xmlns:wpg="http://schemas.microsoft.com/office/word/2010/wordprocessingGroup" xmlns:wpi="http://schemas.microsoft.com/office/word/2010/wordprocessingInk" xmlns:wne="http://schemas.microsoft.com/office/word/2006/wordml" xmlns:wps="http://schemas.microsoft.com/office/word/2010/wordprocessingShape" mc:Ignorable="w14 w15 w16se w16cid w16 w16cex w16sdtdh wp14">
+<w:numbering xmlns:wpc="http://schemas.microsoft.com/office/word/2010/wordprocessingCanvas" xmlns:cx="http://schemas.microsoft.com/office/drawing/2014/chartex" xmlns:cx1="http://schemas.microsoft.com/office/drawing/2015/9/8/chartex" xmlns:cx2="http://schemas.microsoft.com/office/drawing/2015/10/21/chartex" xmlns:cx3="http://schemas.microsoft.com/office/drawing/2016/5/9/chartex" xmlns:cx4="http://schemas.microsoft.com/office/drawing/2016/5/10/chartex" xmlns:cx5="http://schemas.microsoft.com/office/drawing/2016/5/11/chartex" xmlns:cx6="http://schemas.microsoft.com/office/drawing/2016/5/12/chartex" xmlns:cx7="http://schemas.microsoft.com/office/drawing/2016/5/13/chartex" xmlns:cx8="http://schemas.microsoft.com/office/drawing/2016/5/14/chartex" xmlns:mc="http://schemas.openxmlformats.org/markup-compatibility/2006" xmlns:aink="http://schemas.microsoft.com/office/drawing/2016/ink" xmlns:am3d="http://schemas.microsoft.com/office/drawing/2017/model3d" xmlns:o="urn:schemas-microsoft-com:office:office" xmlns:r="http://schemas.openxmlformats.org/officeDocument/2006/relationships" xmlns:m="http://schemas.openxmlformats.org/officeDocument/2006/math" xmlns:v="urn:schemas-microsoft-com:vml" xmlns:wp14="http://schemas.microsoft.com/office/word/2010/wordprocessingDrawing" xmlns:wp="http://schemas.openxmlformats.org/drawingml/2006/wordprocessingDrawing" xmlns:w10="urn:schemas-microsoft-com:office:word" xmlns:w="http://schemas.openxmlformats.org/wordprocessingml/2006/main" xmlns:w14="http://schemas.microsoft.com/office/word/2010/wordml" xmlns:w15="http://schemas.microsoft.com/office/word/2012/wordml" xmlns:w16cex="http://schemas.microsoft.com/office/word/2018/wordml/cex" xmlns:w16cid="http://schemas.microsoft.com/office/word/2016/wordml/cid" xmlns:w16="http://schemas.microsoft.com/office/word/2018/wordml" xmlns:w16sdtdh="http://schemas.microsoft.com/office/word/2020/wordml/sdtdatahash" xmlns:w16se="http://schemas.microsoft.com/office/word/2015/wordml/symex" xmlns:wpg="http://schemas.microsoft.com/office/word/2010/wordprocessingGroup" xmlns:wpi="http://schemas.microsoft.com/office/word/2010/wordprocessingInk" xmlns:wne="http://schemas.microsoft.com/office/word/2006/wordml" xmlns:wps="http://schemas.microsoft.com/office/word/2010/wordprocessingShape" mc:Ignorable="w14 w15 w16se w16cid w16 w16cex w16sdtdh wp14">
   <w:abstractNum w:abstractNumId="0" w15:restartNumberingAfterBreak="0">
+    <w:nsid w:val="03643B86"/>
+    <w:multiLevelType w:val="hybridMultilevel"/>
+    <w:tmpl w:val="164CB076"/>
+    <w:lvl w:ilvl="0" w:tplc="7A0ED446">
+      <w:numFmt w:val="bullet"/>
+      <w:lvlText w:val="-"/>
+      <w:lvlJc w:val="left"/>
+      <w:pPr>
+        <w:ind w:left="720" w:hanging="360"/>
+      </w:pPr>
+      <w:rPr>
+        <w:rFonts w:ascii="Calibri" w:eastAsiaTheme="minorHAnsi" w:hAnsi="Calibri" w:cs="Calibri" w:hint="default"/>
+      </w:rPr>
+    </w:lvl>
+    <w:lvl w:ilvl="1" w:tplc="04090003" w:tentative="1">
+      <w:start w:val="1"/>
+      <w:numFmt w:val="bullet"/>
+      <w:lvlText w:val="o"/>
+      <w:lvlJc w:val="left"/>
+      <w:pPr>
+        <w:ind w:left="1440" w:hanging="360"/>
+      </w:pPr>
+      <w:rPr>
+        <w:rFonts w:ascii="Courier New" w:hAnsi="Courier New" w:cs="Courier New" w:hint="default"/>
+      </w:rPr>
+    </w:lvl>
+    <w:lvl w:ilvl="2" w:tplc="04090005" w:tentative="1">
+      <w:start w:val="1"/>
+      <w:numFmt w:val="bullet"/>
+      <w:lvlText w:val=""/>
+      <w:lvlJc w:val="left"/>
+      <w:pPr>
+        <w:ind w:left="2160" w:hanging="360"/>
+      </w:pPr>
+      <w:rPr>
+        <w:rFonts w:ascii="Wingdings" w:hAnsi="Wingdings" w:hint="default"/>
+      </w:rPr>
+    </w:lvl>
+    <w:lvl w:ilvl="3" w:tplc="04090001" w:tentative="1">
+      <w:start w:val="1"/>
+      <w:numFmt w:val="bullet"/>
+      <w:lvlText w:val=""/>
+      <w:lvlJc w:val="left"/>
+      <w:pPr>
+        <w:ind w:left="2880" w:hanging="360"/>
+      </w:pPr>
+      <w:rPr>
+        <w:rFonts w:ascii="Symbol" w:hAnsi="Symbol" w:hint="default"/>
+      </w:rPr>
+    </w:lvl>
+    <w:lvl w:ilvl="4" w:tplc="04090003" w:tentative="1">
+      <w:start w:val="1"/>
+      <w:numFmt w:val="bullet"/>
+      <w:lvlText w:val="o"/>
+      <w:lvlJc w:val="left"/>
+      <w:pPr>
+        <w:ind w:left="3600" w:hanging="360"/>
+      </w:pPr>
+      <w:rPr>
+        <w:rFonts w:ascii="Courier New" w:hAnsi="Courier New" w:cs="Courier New" w:hint="default"/>
+      </w:rPr>
+    </w:lvl>
+    <w:lvl w:ilvl="5" w:tplc="04090005" w:tentative="1">
+      <w:start w:val="1"/>
+      <w:numFmt w:val="bullet"/>
+      <w:lvlText w:val=""/>
+      <w:lvlJc w:val="left"/>
+      <w:pPr>
+        <w:ind w:left="4320" w:hanging="360"/>
+      </w:pPr>
+      <w:rPr>
+        <w:rFonts w:ascii="Wingdings" w:hAnsi="Wingdings" w:hint="default"/>
+      </w:rPr>
+    </w:lvl>
+    <w:lvl w:ilvl="6" w:tplc="04090001" w:tentative="1">
+      <w:start w:val="1"/>
+      <w:numFmt w:val="bullet"/>
+      <w:lvlText w:val=""/>
+      <w:lvlJc w:val="left"/>
+      <w:pPr>
+        <w:ind w:left="5040" w:hanging="360"/>
+      </w:pPr>
+      <w:rPr>
+        <w:rFonts w:ascii="Symbol" w:hAnsi="Symbol" w:hint="default"/>
+      </w:rPr>
+    </w:lvl>
+    <w:lvl w:ilvl="7" w:tplc="04090003" w:tentative="1">
+      <w:start w:val="1"/>
+      <w:numFmt w:val="bullet"/>
+      <w:lvlText w:val="o"/>
+      <w:lvlJc w:val="left"/>
+      <w:pPr>
+        <w:ind w:left="5760" w:hanging="360"/>
+      </w:pPr>
+      <w:rPr>
+        <w:rFonts w:ascii="Courier New" w:hAnsi="Courier New" w:cs="Courier New" w:hint="default"/>
+      </w:rPr>
+    </w:lvl>
+    <w:lvl w:ilvl="8" w:tplc="04090005" w:tentative="1">
+      <w:start w:val="1"/>
+      <w:numFmt w:val="bullet"/>
+      <w:lvlText w:val=""/>
+      <w:lvlJc w:val="left"/>
+      <w:pPr>
+        <w:ind w:left="6480" w:hanging="360"/>
+      </w:pPr>
+      <w:rPr>
+        <w:rFonts w:ascii="Wingdings" w:hAnsi="Wingdings" w:hint="default"/>
+      </w:rPr>
+    </w:lvl>
+  </w:abstractNum>
+  <w:abstractNum w:abstractNumId="1" w15:restartNumberingAfterBreak="0">
     <w:nsid w:val="041F597D"/>
     <w:multiLevelType w:val="hybridMultilevel"/>
     <w:tmpl w:val="0194C542"/>
@@ -1298,7 +1512,7 @@
       </w:rPr>
     </w:lvl>
   </w:abstractNum>
-  <w:abstractNum w:abstractNumId="1" w15:restartNumberingAfterBreak="0">
+  <w:abstractNum w:abstractNumId="2" w15:restartNumberingAfterBreak="0">
     <w:nsid w:val="37916184"/>
     <w:multiLevelType w:val="hybridMultilevel"/>
     <w:tmpl w:val="08EA4FE4"/>
@@ -1387,7 +1601,7 @@
       </w:pPr>
     </w:lvl>
   </w:abstractNum>
-  <w:abstractNum w:abstractNumId="2" w15:restartNumberingAfterBreak="0">
+  <w:abstractNum w:abstractNumId="3" w15:restartNumberingAfterBreak="0">
     <w:nsid w:val="43E315FC"/>
     <w:multiLevelType w:val="hybridMultilevel"/>
     <w:tmpl w:val="E0D62324"/>
@@ -1476,7 +1690,7 @@
       </w:pPr>
     </w:lvl>
   </w:abstractNum>
-  <w:abstractNum w:abstractNumId="3" w15:restartNumberingAfterBreak="0">
+  <w:abstractNum w:abstractNumId="4" w15:restartNumberingAfterBreak="0">
     <w:nsid w:val="69A81899"/>
     <w:multiLevelType w:val="hybridMultilevel"/>
     <w:tmpl w:val="8D98A844"/>
@@ -1565,7 +1779,7 @@
       </w:pPr>
     </w:lvl>
   </w:abstractNum>
-  <w:abstractNum w:abstractNumId="4" w15:restartNumberingAfterBreak="0">
+  <w:abstractNum w:abstractNumId="5" w15:restartNumberingAfterBreak="0">
     <w:nsid w:val="6BAA2BDC"/>
     <w:multiLevelType w:val="hybridMultilevel"/>
     <w:tmpl w:val="87DC76CE"/>
@@ -1678,7 +1892,7 @@
       </w:rPr>
     </w:lvl>
   </w:abstractNum>
-  <w:abstractNum w:abstractNumId="5" w15:restartNumberingAfterBreak="0">
+  <w:abstractNum w:abstractNumId="6" w15:restartNumberingAfterBreak="0">
     <w:nsid w:val="72E620BE"/>
     <w:multiLevelType w:val="hybridMultilevel"/>
     <w:tmpl w:val="AEC2DDC8"/>
@@ -1790,23 +2004,26 @@
       </w:rPr>
     </w:lvl>
   </w:abstractNum>
-  <w:num w:numId="1" w16cid:durableId="1161507196">
+  <w:num w:numId="1">
+    <w:abstractNumId w:val="6"/>
+  </w:num>
+  <w:num w:numId="2">
+    <w:abstractNumId w:val="1"/>
+  </w:num>
+  <w:num w:numId="3">
+    <w:abstractNumId w:val="4"/>
+  </w:num>
+  <w:num w:numId="4">
+    <w:abstractNumId w:val="2"/>
+  </w:num>
+  <w:num w:numId="5">
+    <w:abstractNumId w:val="3"/>
+  </w:num>
+  <w:num w:numId="6">
     <w:abstractNumId w:val="5"/>
   </w:num>
-  <w:num w:numId="2" w16cid:durableId="1682395172">
+  <w:num w:numId="7">
     <w:abstractNumId w:val="0"/>
-  </w:num>
-  <w:num w:numId="3" w16cid:durableId="270092578">
-    <w:abstractNumId w:val="3"/>
-  </w:num>
-  <w:num w:numId="4" w16cid:durableId="732509539">
-    <w:abstractNumId w:val="1"/>
-  </w:num>
-  <w:num w:numId="5" w16cid:durableId="1271544186">
-    <w:abstractNumId w:val="2"/>
-  </w:num>
-  <w:num w:numId="6" w16cid:durableId="1142621609">
-    <w:abstractNumId w:val="4"/>
   </w:num>
 </w:numbering>
 </file>

</xml_diff>